<commit_message>
pequeños cambios en casa azure
</commit_message>
<xml_diff>
--- a/SSII/Azure/POWER SHELL.docx
+++ b/SSII/Azure/POWER SHELL.docx
@@ -4721,76 +4721,203 @@
         <w:t>Por ahora no puedo conectarme, quizá tenga que volver a crear la máquina virtual. En estos momentos la paro, y lo volveré a intentar más tarde.</w:t>
       </w:r>
     </w:p>
+    <w:p/>
+    <w:p/>
     <w:p>
       <w:pPr>
         <w:pStyle w:val="Ttulo1"/>
       </w:pPr>
-      <w:bookmarkStart w:id="0" w:name="_Toc185490068"/>
-      <w:r>
-        <w:t>APARTADO 9</w:t>
-      </w:r>
-      <w:bookmarkEnd w:id="0"/>
+      <w:r>
+        <w:lastRenderedPageBreak/>
+        <w:t>SEGUNDO INTENTO</w:t>
+      </w:r>
     </w:p>
     <w:p/>
     <w:p>
       <w:pPr>
         <w:pStyle w:val="Ttulo2"/>
       </w:pPr>
-      <w:bookmarkStart w:id="1" w:name="_Toc185490069"/>
-      <w:r>
-        <w:lastRenderedPageBreak/>
-        <w:t>MOVERTAREACOMPLETADA</w:t>
-      </w:r>
-      <w:bookmarkEnd w:id="1"/>
-    </w:p>
+      <w:r>
+        <w:t>REVISANDO CONFIGURACIÓN</w:t>
+      </w:r>
+    </w:p>
+    <w:p/>
+    <w:p>
+      <w:r>
+        <w:rPr>
+          <w:noProof/>
+        </w:rPr>
+        <w:drawing>
+          <wp:anchor distT="0" distB="0" distL="114300" distR="114300" simplePos="0" relativeHeight="251795456" behindDoc="0" locked="0" layoutInCell="1" allowOverlap="1" wp14:anchorId="1E4CB12A" wp14:editId="73FFFDDC">
+            <wp:simplePos x="0" y="0"/>
+            <wp:positionH relativeFrom="column">
+              <wp:posOffset>0</wp:posOffset>
+            </wp:positionH>
+            <wp:positionV relativeFrom="paragraph">
+              <wp:posOffset>273050</wp:posOffset>
+            </wp:positionV>
+            <wp:extent cx="5400040" cy="2104390"/>
+            <wp:effectExtent l="0" t="0" r="0" b="0"/>
+            <wp:wrapTopAndBottom/>
+            <wp:docPr id="1035948599" name="Imagen 1" descr="Aplicación&#10;&#10;Descripción generada automáticamente con confianza media"/>
+            <wp:cNvGraphicFramePr>
+              <a:graphicFrameLocks xmlns:a="http://schemas.openxmlformats.org/drawingml/2006/main" noChangeAspect="1"/>
+            </wp:cNvGraphicFramePr>
+            <a:graphic xmlns:a="http://schemas.openxmlformats.org/drawingml/2006/main">
+              <a:graphicData uri="http://schemas.openxmlformats.org/drawingml/2006/picture">
+                <pic:pic xmlns:pic="http://schemas.openxmlformats.org/drawingml/2006/picture">
+                  <pic:nvPicPr>
+                    <pic:cNvPr id="1035948599" name="Imagen 1" descr="Aplicación&#10;&#10;Descripción generada automáticamente con confianza media"/>
+                    <pic:cNvPicPr/>
+                  </pic:nvPicPr>
+                  <pic:blipFill>
+                    <a:blip r:embed="rId36"/>
+                    <a:stretch>
+                      <a:fillRect/>
+                    </a:stretch>
+                  </pic:blipFill>
+                  <pic:spPr>
+                    <a:xfrm>
+                      <a:off x="0" y="0"/>
+                      <a:ext cx="5400040" cy="2104390"/>
+                    </a:xfrm>
+                    <a:prstGeom prst="rect">
+                      <a:avLst/>
+                    </a:prstGeom>
+                  </pic:spPr>
+                </pic:pic>
+              </a:graphicData>
+            </a:graphic>
+          </wp:anchor>
+        </w:drawing>
+      </w:r>
+    </w:p>
+    <w:p/>
+    <w:p>
+      <w:r>
+        <w:rPr>
+          <w:noProof/>
+        </w:rPr>
+        <w:drawing>
+          <wp:anchor distT="0" distB="0" distL="114300" distR="114300" simplePos="0" relativeHeight="251797504" behindDoc="0" locked="0" layoutInCell="1" allowOverlap="1" wp14:anchorId="0FC38D5E" wp14:editId="39B2E119">
+            <wp:simplePos x="0" y="0"/>
+            <wp:positionH relativeFrom="column">
+              <wp:posOffset>0</wp:posOffset>
+            </wp:positionH>
+            <wp:positionV relativeFrom="paragraph">
+              <wp:posOffset>404681</wp:posOffset>
+            </wp:positionV>
+            <wp:extent cx="5400040" cy="1692910"/>
+            <wp:effectExtent l="0" t="0" r="0" b="2540"/>
+            <wp:wrapTopAndBottom/>
+            <wp:docPr id="1261404840" name="Imagen 1" descr="Interfaz de usuario gráfica, Texto, Aplicación, Correo electrónico&#10;&#10;Descripción generada automáticamente"/>
+            <wp:cNvGraphicFramePr>
+              <a:graphicFrameLocks xmlns:a="http://schemas.openxmlformats.org/drawingml/2006/main" noChangeAspect="1"/>
+            </wp:cNvGraphicFramePr>
+            <a:graphic xmlns:a="http://schemas.openxmlformats.org/drawingml/2006/main">
+              <a:graphicData uri="http://schemas.openxmlformats.org/drawingml/2006/picture">
+                <pic:pic xmlns:pic="http://schemas.openxmlformats.org/drawingml/2006/picture">
+                  <pic:nvPicPr>
+                    <pic:cNvPr id="1261404840" name="Imagen 1" descr="Interfaz de usuario gráfica, Texto, Aplicación, Correo electrónico&#10;&#10;Descripción generada automáticamente"/>
+                    <pic:cNvPicPr/>
+                  </pic:nvPicPr>
+                  <pic:blipFill>
+                    <a:blip r:embed="rId37"/>
+                    <a:stretch>
+                      <a:fillRect/>
+                    </a:stretch>
+                  </pic:blipFill>
+                  <pic:spPr>
+                    <a:xfrm>
+                      <a:off x="0" y="0"/>
+                      <a:ext cx="5400040" cy="1692910"/>
+                    </a:xfrm>
+                    <a:prstGeom prst="rect">
+                      <a:avLst/>
+                    </a:prstGeom>
+                  </pic:spPr>
+                </pic:pic>
+              </a:graphicData>
+            </a:graphic>
+          </wp:anchor>
+        </w:drawing>
+      </w:r>
+      <w:r>
+        <w:t>Lo primero que cambié fue la autenticación por contraseña. Vamos a ver que tal va de esta forma.</w:t>
+      </w:r>
+    </w:p>
+    <w:p/>
+    <w:p>
+      <w:r>
+        <w:t>Esto fue lo siguiente que cambié. Habilité todos los puertos de entrada, incluido el RDP, que es el de acceso remoto, que no estoy seguro de si le configuré bien en el anterior intento.</w:t>
+      </w:r>
+    </w:p>
+    <w:p/>
+    <w:p>
+      <w:r>
+        <w:t>Con esto cambiado, tiré para adelante</w:t>
+      </w:r>
+      <w:r>
+        <w:t>,</w:t>
+      </w:r>
+      <w:r>
+        <w:t xml:space="preserve"> a ver que pasa.</w:t>
+      </w:r>
+    </w:p>
+    <w:p/>
+    <w:p/>
+    <w:p/>
+    <w:p/>
+    <w:p/>
+    <w:p/>
     <w:p/>
     <w:p>
       <w:pPr>
         <w:pStyle w:val="Ttulo1"/>
       </w:pPr>
-      <w:bookmarkStart w:id="2" w:name="_Toc185490070"/>
+      <w:bookmarkStart w:id="0" w:name="_Toc185490070"/>
       <w:r>
         <w:t>APARTADO 10</w:t>
       </w:r>
-      <w:bookmarkEnd w:id="2"/>
+      <w:bookmarkEnd w:id="0"/>
     </w:p>
     <w:p/>
     <w:p>
       <w:pPr>
         <w:pStyle w:val="Ttulo2"/>
       </w:pPr>
-      <w:bookmarkStart w:id="3" w:name="_Toc185490071"/>
+      <w:bookmarkStart w:id="1" w:name="_Toc185490071"/>
       <w:r>
         <w:t>DOCUMENTACIÓN</w:t>
       </w:r>
-      <w:bookmarkEnd w:id="3"/>
+      <w:bookmarkEnd w:id="1"/>
     </w:p>
     <w:p/>
     <w:p>
       <w:pPr>
         <w:pStyle w:val="Ttulo1"/>
       </w:pPr>
-      <w:bookmarkStart w:id="4" w:name="_Toc185490072"/>
+      <w:bookmarkStart w:id="2" w:name="_Toc185490072"/>
       <w:r>
         <w:t>APARTADO 11</w:t>
       </w:r>
-      <w:bookmarkEnd w:id="4"/>
+      <w:bookmarkEnd w:id="2"/>
     </w:p>
     <w:p/>
     <w:p>
       <w:pPr>
         <w:pStyle w:val="Ttulo2"/>
       </w:pPr>
-      <w:bookmarkStart w:id="5" w:name="_Toc185490073"/>
+      <w:bookmarkStart w:id="3" w:name="_Toc185490073"/>
       <w:r>
         <w:t>FINALZIP</w:t>
       </w:r>
-      <w:bookmarkEnd w:id="5"/>
+      <w:bookmarkEnd w:id="3"/>
     </w:p>
     <w:p/>
     <w:sectPr>
-      <w:headerReference w:type="default" r:id="rId36"/>
-      <w:footerReference w:type="default" r:id="rId37"/>
+      <w:headerReference w:type="default" r:id="rId38"/>
+      <w:footerReference w:type="default" r:id="rId39"/>
       <w:pgSz w:w="11906" w:h="16838"/>
       <w:pgMar w:top="1417" w:right="1701" w:bottom="1417" w:left="1701" w:header="708" w:footer="708" w:gutter="0"/>
       <w:pgBorders w:offsetFrom="page">

</xml_diff>